<commit_message>
Actualización Riesgos, actualización documentación CUs y Plan SQA
</commit_message>
<xml_diff>
--- a/Construcción/Gestión de Riesgos/Iteración 4/RK001 - Seguimiento de Riesgos.docx
+++ b/Construcción/Gestión de Riesgos/Iteración 4/RK001 - Seguimiento de Riesgos.docx
@@ -1025,12 +1025,7 @@
             </w:tabs>
           </w:pPr>
           <w:r>
-            <w:t>Tabla</w:t>
-          </w:r>
-          <w:bookmarkStart w:id="0" w:name="_GoBack"/>
-          <w:bookmarkEnd w:id="0"/>
-          <w:r>
-            <w:t xml:space="preserve"> de contenido</w:t>
+            <w:t>Tabla de contenido</w:t>
           </w:r>
         </w:p>
         <w:p>
@@ -1521,11 +1516,11 @@
       <w:pPr>
         <w:pStyle w:val="PSI-Ttulo1"/>
       </w:pPr>
-      <w:bookmarkStart w:id="1" w:name="_Toc530983945"/>
+      <w:bookmarkStart w:id="0" w:name="_Toc530983945"/>
       <w:r>
         <w:t>Leyenda</w:t>
       </w:r>
-      <w:bookmarkEnd w:id="1"/>
+      <w:bookmarkEnd w:id="0"/>
     </w:p>
     <w:tbl>
       <w:tblPr>
@@ -2184,22 +2179,22 @@
       <w:pPr>
         <w:pStyle w:val="PSI-Ttulo1"/>
       </w:pPr>
-      <w:bookmarkStart w:id="2" w:name="_Toc530983946"/>
+      <w:bookmarkStart w:id="1" w:name="_Toc530983946"/>
       <w:r>
         <w:lastRenderedPageBreak/>
         <w:t>&lt;Referencia RK001&gt;</w:t>
       </w:r>
-      <w:bookmarkEnd w:id="2"/>
+      <w:bookmarkEnd w:id="1"/>
     </w:p>
     <w:p>
       <w:pPr>
         <w:pStyle w:val="PSI-Ttulo2"/>
       </w:pPr>
-      <w:bookmarkStart w:id="3" w:name="_Toc530983947"/>
+      <w:bookmarkStart w:id="2" w:name="_Toc530983947"/>
       <w:r>
         <w:t>Identificación</w:t>
       </w:r>
-      <w:bookmarkEnd w:id="3"/>
+      <w:bookmarkEnd w:id="2"/>
     </w:p>
     <w:tbl>
       <w:tblPr>
@@ -2498,11 +2493,11 @@
       <w:pPr>
         <w:pStyle w:val="PSI-Ttulo2"/>
       </w:pPr>
-      <w:bookmarkStart w:id="4" w:name="_Toc530983948"/>
+      <w:bookmarkStart w:id="3" w:name="_Toc530983948"/>
       <w:r>
         <w:t>Análisis</w:t>
       </w:r>
-      <w:bookmarkEnd w:id="4"/>
+      <w:bookmarkEnd w:id="3"/>
     </w:p>
     <w:tbl>
       <w:tblPr>
@@ -2733,11 +2728,11 @@
       <w:pPr>
         <w:pStyle w:val="PSI-Ttulo2"/>
       </w:pPr>
-      <w:bookmarkStart w:id="5" w:name="_Toc530983949"/>
+      <w:bookmarkStart w:id="4" w:name="_Toc530983949"/>
       <w:r>
         <w:t>Plan de Riesgos</w:t>
       </w:r>
-      <w:bookmarkEnd w:id="5"/>
+      <w:bookmarkEnd w:id="4"/>
     </w:p>
     <w:tbl>
       <w:tblPr>
@@ -2842,6 +2837,9 @@
             <w:pPr>
               <w:pStyle w:val="PSI-Normal"/>
             </w:pPr>
+            <w:r>
+              <w:t>Eliminación</w:t>
+            </w:r>
           </w:p>
         </w:tc>
         <w:tc>
@@ -2852,6 +2850,33 @@
             <w:pPr>
               <w:pStyle w:val="PSI-Normal"/>
             </w:pPr>
+            <w:r>
+              <w:t xml:space="preserve">Fabricio González, </w:t>
+            </w:r>
+          </w:p>
+          <w:p>
+            <w:pPr>
+              <w:pStyle w:val="PSI-Normal"/>
+            </w:pPr>
+            <w:r>
+              <w:t xml:space="preserve">Nicolás </w:t>
+            </w:r>
+            <w:proofErr w:type="spellStart"/>
+            <w:r>
+              <w:t>Sartini</w:t>
+            </w:r>
+            <w:proofErr w:type="spellEnd"/>
+            <w:r>
+              <w:t xml:space="preserve">, </w:t>
+            </w:r>
+          </w:p>
+          <w:p>
+            <w:pPr>
+              <w:pStyle w:val="PSI-Normal"/>
+            </w:pPr>
+            <w:r>
+              <w:t>Francisco Estrada</w:t>
+            </w:r>
           </w:p>
         </w:tc>
         <w:tc>
@@ -2863,6 +2888,9 @@
             <w:pPr>
               <w:pStyle w:val="PSI-Normal"/>
             </w:pPr>
+            <w:r>
+              <w:t>Revisar la documentación faltante solicitada para regularizar la materia</w:t>
+            </w:r>
           </w:p>
         </w:tc>
         <w:tc>
@@ -2874,6 +2902,9 @@
             <w:pPr>
               <w:pStyle w:val="PSI-Normal"/>
             </w:pPr>
+            <w:r>
+              <w:t>Construcción / Iteración 4</w:t>
+            </w:r>
           </w:p>
         </w:tc>
       </w:tr>
@@ -2886,6 +2917,9 @@
             <w:pPr>
               <w:pStyle w:val="PSI-Normal"/>
             </w:pPr>
+            <w:r>
+              <w:t>Eliminación</w:t>
+            </w:r>
           </w:p>
         </w:tc>
         <w:tc>
@@ -2896,6 +2930,33 @@
             <w:pPr>
               <w:pStyle w:val="PSI-Normal"/>
             </w:pPr>
+            <w:r>
+              <w:t xml:space="preserve">Fabricio González, </w:t>
+            </w:r>
+          </w:p>
+          <w:p>
+            <w:pPr>
+              <w:pStyle w:val="PSI-Normal"/>
+            </w:pPr>
+            <w:r>
+              <w:t xml:space="preserve">Nicolás </w:t>
+            </w:r>
+            <w:proofErr w:type="spellStart"/>
+            <w:r>
+              <w:t>Sartini</w:t>
+            </w:r>
+            <w:proofErr w:type="spellEnd"/>
+            <w:r>
+              <w:t xml:space="preserve">, </w:t>
+            </w:r>
+          </w:p>
+          <w:p>
+            <w:pPr>
+              <w:pStyle w:val="PSI-Normal"/>
+            </w:pPr>
+            <w:r>
+              <w:t>Francisco Estrada</w:t>
+            </w:r>
           </w:p>
         </w:tc>
         <w:tc>
@@ -2918,6 +2979,9 @@
             <w:pPr>
               <w:pStyle w:val="PSI-Normal"/>
             </w:pPr>
+            <w:r>
+              <w:t>Construcción / Iteración 4</w:t>
+            </w:r>
           </w:p>
         </w:tc>
       </w:tr>
@@ -2931,11 +2995,11 @@
       <w:pPr>
         <w:pStyle w:val="PSI-Ttulo2"/>
       </w:pPr>
-      <w:bookmarkStart w:id="6" w:name="_Toc530983950"/>
+      <w:bookmarkStart w:id="5" w:name="_Toc530983950"/>
       <w:r>
         <w:t>Seguimiento</w:t>
       </w:r>
-      <w:bookmarkEnd w:id="6"/>
+      <w:bookmarkEnd w:id="5"/>
     </w:p>
     <w:tbl>
       <w:tblPr>
@@ -3040,6 +3104,10 @@
             <w:pPr>
               <w:pStyle w:val="PSI-Normal"/>
             </w:pPr>
+            <w:r>
+              <w:lastRenderedPageBreak/>
+              <w:t>24/11/18</w:t>
+            </w:r>
           </w:p>
         </w:tc>
         <w:tc>
@@ -3050,6 +3118,9 @@
             <w:pPr>
               <w:pStyle w:val="PSI-Normal"/>
             </w:pPr>
+            <w:r>
+              <w:t>Construcción / Iteración 4</w:t>
+            </w:r>
           </w:p>
         </w:tc>
         <w:tc>
@@ -3060,6 +3131,9 @@
             <w:pPr>
               <w:pStyle w:val="PSI-Normal"/>
             </w:pPr>
+            <w:r>
+              <w:t>El equipo estuvo completando, modificando la documentación</w:t>
+            </w:r>
           </w:p>
         </w:tc>
         <w:tc>
@@ -3070,6 +3144,9 @@
             <w:pPr>
               <w:pStyle w:val="PSI-Normal"/>
             </w:pPr>
+            <w:r>
+              <w:t>Francisco Estrada</w:t>
+            </w:r>
           </w:p>
         </w:tc>
       </w:tr>
@@ -3082,6 +3159,12 @@
             <w:pPr>
               <w:pStyle w:val="PSI-Normal"/>
             </w:pPr>
+            <w:r>
+              <w:t>25</w:t>
+            </w:r>
+            <w:r>
+              <w:t>/11/18</w:t>
+            </w:r>
           </w:p>
         </w:tc>
         <w:tc>
@@ -3092,6 +3175,9 @@
             <w:pPr>
               <w:pStyle w:val="PSI-Normal"/>
             </w:pPr>
+            <w:r>
+              <w:t>Construcción / Iteración 4</w:t>
+            </w:r>
           </w:p>
         </w:tc>
         <w:tc>
@@ -3102,6 +3188,9 @@
             <w:pPr>
               <w:pStyle w:val="PSI-Normal"/>
             </w:pPr>
+            <w:r>
+              <w:t>El equipo estuvo completando, modificando la documentación</w:t>
+            </w:r>
           </w:p>
         </w:tc>
         <w:tc>
@@ -3112,6 +3201,9 @@
             <w:pPr>
               <w:pStyle w:val="PSI-Normal"/>
             </w:pPr>
+            <w:r>
+              <w:t>Francisco Estrada</w:t>
+            </w:r>
           </w:p>
         </w:tc>
       </w:tr>
@@ -3124,6 +3216,12 @@
             <w:pPr>
               <w:pStyle w:val="PSI-Normal"/>
             </w:pPr>
+            <w:r>
+              <w:t>26</w:t>
+            </w:r>
+            <w:r>
+              <w:t>/11/18</w:t>
+            </w:r>
           </w:p>
         </w:tc>
         <w:tc>
@@ -3134,6 +3232,9 @@
             <w:pPr>
               <w:pStyle w:val="PSI-Normal"/>
             </w:pPr>
+            <w:r>
+              <w:t>Construcción / Iteración 4</w:t>
+            </w:r>
           </w:p>
         </w:tc>
         <w:tc>
@@ -3144,6 +3245,9 @@
             <w:pPr>
               <w:pStyle w:val="PSI-Normal"/>
             </w:pPr>
+            <w:r>
+              <w:t>El equipo estuvo completando, modificando la documentación</w:t>
+            </w:r>
           </w:p>
         </w:tc>
         <w:tc>
@@ -3154,6 +3258,9 @@
             <w:pPr>
               <w:pStyle w:val="PSI-Normal"/>
             </w:pPr>
+            <w:r>
+              <w:t>Francisco Estrada</w:t>
+            </w:r>
           </w:p>
         </w:tc>
       </w:tr>
@@ -3166,6 +3273,12 @@
             <w:pPr>
               <w:pStyle w:val="PSI-Normal"/>
             </w:pPr>
+            <w:r>
+              <w:t>27</w:t>
+            </w:r>
+            <w:r>
+              <w:t>/11/18</w:t>
+            </w:r>
           </w:p>
         </w:tc>
         <w:tc>
@@ -3176,6 +3289,9 @@
             <w:pPr>
               <w:pStyle w:val="PSI-Normal"/>
             </w:pPr>
+            <w:r>
+              <w:t>Construcción / Iteración 4</w:t>
+            </w:r>
           </w:p>
         </w:tc>
         <w:tc>
@@ -3186,6 +3302,11 @@
             <w:pPr>
               <w:pStyle w:val="PSI-Normal"/>
             </w:pPr>
+            <w:r>
+              <w:t>El equipo estuvo completando, modificando la documentación</w:t>
+            </w:r>
+            <w:bookmarkStart w:id="6" w:name="_GoBack"/>
+            <w:bookmarkEnd w:id="6"/>
           </w:p>
         </w:tc>
         <w:tc>
@@ -3196,6 +3317,9 @@
             <w:pPr>
               <w:pStyle w:val="PSI-Normal"/>
             </w:pPr>
+            <w:r>
+              <w:t>Francisco Estrada</w:t>
+            </w:r>
           </w:p>
         </w:tc>
       </w:tr>
@@ -3565,7 +3689,7 @@
             <w:rFonts w:asciiTheme="majorHAnsi" w:hAnsiTheme="majorHAnsi" w:cstheme="majorHAnsi"/>
             <w:noProof/>
           </w:rPr>
-          <w:t>5</w:t>
+          <w:t>6</w:t>
         </w:r>
         <w:r>
           <w:rPr>
@@ -3602,7 +3726,7 @@
             <w:rFonts w:asciiTheme="majorHAnsi" w:hAnsiTheme="majorHAnsi" w:cstheme="majorHAnsi"/>
             <w:noProof/>
           </w:rPr>
-          <w:t>5</w:t>
+          <w:t>6</w:t>
         </w:r>
         <w:r>
           <w:rPr>
@@ -7072,7 +7196,7 @@
 </file>
 
 <file path=customXml/itemProps2.xml><?xml version="1.0" encoding="utf-8"?>
-<ds:datastoreItem xmlns:ds="http://schemas.openxmlformats.org/officeDocument/2006/customXml" ds:itemID="{27E9D168-FBCA-421C-9AC2-84BA411FFBC0}">
+<ds:datastoreItem xmlns:ds="http://schemas.openxmlformats.org/officeDocument/2006/customXml" ds:itemID="{C24150CF-C90E-488C-A287-14C7D1F6604D}">
   <ds:schemaRefs>
     <ds:schemaRef ds:uri="http://schemas.openxmlformats.org/officeDocument/2006/bibliography"/>
   </ds:schemaRefs>

</xml_diff>

<commit_message>
Gestión de Riesgos: Actualización del seguimiento de los riesgos.
</commit_message>
<xml_diff>
--- a/Construcción/Gestión de Riesgos/Iteración 4/RK001 - Seguimiento de Riesgos.docx
+++ b/Construcción/Gestión de Riesgos/Iteración 4/RK001 - Seguimiento de Riesgos.docx
@@ -1,6 +1,6 @@
 
 <file path=word/document.xml><?xml version="1.0" encoding="utf-8"?>
-<w:document xmlns:wpc="http://schemas.microsoft.com/office/word/2010/wordprocessingCanvas" xmlns:cx="http://schemas.microsoft.com/office/drawing/2014/chartex" xmlns:mc="http://schemas.openxmlformats.org/markup-compatibility/2006" xmlns:o="urn:schemas-microsoft-com:office:office" xmlns:r="http://schemas.openxmlformats.org/officeDocument/2006/relationships" xmlns:m="http://schemas.openxmlformats.org/officeDocument/2006/math" xmlns:v="urn:schemas-microsoft-com:vml" xmlns:wp14="http://schemas.microsoft.com/office/word/2010/wordprocessingDrawing" xmlns:wp="http://schemas.openxmlformats.org/drawingml/2006/wordprocessingDrawing" xmlns:w10="urn:schemas-microsoft-com:office:word" xmlns:w="http://schemas.openxmlformats.org/wordprocessingml/2006/main" xmlns:w14="http://schemas.microsoft.com/office/word/2010/wordml" xmlns:w15="http://schemas.microsoft.com/office/word/2012/wordml" xmlns:w16se="http://schemas.microsoft.com/office/word/2015/wordml/symex" xmlns:wpg="http://schemas.microsoft.com/office/word/2010/wordprocessingGroup" xmlns:wpi="http://schemas.microsoft.com/office/word/2010/wordprocessingInk" xmlns:wne="http://schemas.microsoft.com/office/word/2006/wordml" xmlns:wps="http://schemas.microsoft.com/office/word/2010/wordprocessingShape" mc:Ignorable="w14 w15 w16se wp14">
+<w:document xmlns:wpc="http://schemas.microsoft.com/office/word/2010/wordprocessingCanvas" xmlns:cx="http://schemas.microsoft.com/office/drawing/2014/chartex" xmlns:cx1="http://schemas.microsoft.com/office/drawing/2015/9/8/chartex" xmlns:mc="http://schemas.openxmlformats.org/markup-compatibility/2006" xmlns:o="urn:schemas-microsoft-com:office:office" xmlns:r="http://schemas.openxmlformats.org/officeDocument/2006/relationships" xmlns:m="http://schemas.openxmlformats.org/officeDocument/2006/math" xmlns:v="urn:schemas-microsoft-com:vml" xmlns:wp14="http://schemas.microsoft.com/office/word/2010/wordprocessingDrawing" xmlns:wp="http://schemas.openxmlformats.org/drawingml/2006/wordprocessingDrawing" xmlns:w10="urn:schemas-microsoft-com:office:word" xmlns:w="http://schemas.openxmlformats.org/wordprocessingml/2006/main" xmlns:w14="http://schemas.microsoft.com/office/word/2010/wordml" xmlns:w15="http://schemas.microsoft.com/office/word/2012/wordml" xmlns:w16se="http://schemas.microsoft.com/office/word/2015/wordml/symex" xmlns:wpg="http://schemas.microsoft.com/office/word/2010/wordprocessingGroup" xmlns:wpi="http://schemas.microsoft.com/office/word/2010/wordprocessingInk" xmlns:wne="http://schemas.microsoft.com/office/word/2006/wordml" xmlns:wps="http://schemas.microsoft.com/office/word/2010/wordprocessingShape" mc:Ignorable="w14 w15 w16se wp14">
   <w:body>
     <w:sdt>
       <w:sdtPr>
@@ -2478,7 +2478,7 @@
               <w:pStyle w:val="PSI-Normal"/>
             </w:pPr>
             <w:r>
-              <w:t>Activo</w:t>
+              <w:t>Cerrado</w:t>
             </w:r>
           </w:p>
         </w:tc>
@@ -2968,6 +2968,9 @@
             <w:pPr>
               <w:pStyle w:val="PSI-Normal"/>
             </w:pPr>
+            <w:r>
+              <w:t>Terminar la codificación de los CU solicitados por el equipo docente</w:t>
+            </w:r>
           </w:p>
         </w:tc>
         <w:tc>
@@ -2993,10 +2996,16 @@
     </w:p>
     <w:p>
       <w:pPr>
+        <w:pStyle w:val="PSI-Normal"/>
+      </w:pPr>
+    </w:p>
+    <w:p>
+      <w:pPr>
         <w:pStyle w:val="PSI-Ttulo2"/>
       </w:pPr>
       <w:bookmarkStart w:id="5" w:name="_Toc530983950"/>
       <w:r>
+        <w:lastRenderedPageBreak/>
         <w:t>Seguimiento</w:t>
       </w:r>
       <w:bookmarkEnd w:id="5"/>
@@ -3105,7 +3114,6 @@
               <w:pStyle w:val="PSI-Normal"/>
             </w:pPr>
             <w:r>
-              <w:lastRenderedPageBreak/>
               <w:t>24/11/18</w:t>
             </w:r>
           </w:p>
@@ -3133,6 +3141,9 @@
             </w:pPr>
             <w:r>
               <w:t>El equipo estuvo completando, modificando la documentación</w:t>
+            </w:r>
+            <w:r>
+              <w:t>, así mismo terminando la codificación de los CU solicitados</w:t>
             </w:r>
           </w:p>
         </w:tc>
@@ -3160,10 +3171,7 @@
               <w:pStyle w:val="PSI-Normal"/>
             </w:pPr>
             <w:r>
-              <w:t>25</w:t>
-            </w:r>
-            <w:r>
-              <w:t>/11/18</w:t>
+              <w:t>25/11/18</w:t>
             </w:r>
           </w:p>
         </w:tc>
@@ -3189,7 +3197,7 @@
               <w:pStyle w:val="PSI-Normal"/>
             </w:pPr>
             <w:r>
-              <w:t>El equipo estuvo completando, modificando la documentación</w:t>
+              <w:t>El equipo estuvo completando, modificando la documentación, así mismo terminando la codificación de los CU solicitados</w:t>
             </w:r>
           </w:p>
         </w:tc>
@@ -3217,10 +3225,7 @@
               <w:pStyle w:val="PSI-Normal"/>
             </w:pPr>
             <w:r>
-              <w:t>26</w:t>
-            </w:r>
-            <w:r>
-              <w:t>/11/18</w:t>
+              <w:t>26/11/18</w:t>
             </w:r>
           </w:p>
         </w:tc>
@@ -3246,7 +3251,7 @@
               <w:pStyle w:val="PSI-Normal"/>
             </w:pPr>
             <w:r>
-              <w:t>El equipo estuvo completando, modificando la documentación</w:t>
+              <w:t>El equipo estuvo completando, modificando la documentación, así mismo terminando la codificación de los CU solicitados</w:t>
             </w:r>
           </w:p>
         </w:tc>
@@ -3274,10 +3279,7 @@
               <w:pStyle w:val="PSI-Normal"/>
             </w:pPr>
             <w:r>
-              <w:t>27</w:t>
-            </w:r>
-            <w:r>
-              <w:t>/11/18</w:t>
+              <w:t>27/11/18</w:t>
             </w:r>
           </w:p>
         </w:tc>
@@ -3303,10 +3305,72 @@
               <w:pStyle w:val="PSI-Normal"/>
             </w:pPr>
             <w:r>
-              <w:t>El equipo estuvo completando, modificando la documentación</w:t>
+              <w:t>El equipo estuvo completando, modificando la documentación, así mismo terminando la codificación de los CU solicitados</w:t>
+            </w:r>
+          </w:p>
+        </w:tc>
+        <w:tc>
+          <w:tcPr>
+            <w:tcW w:w="2272" w:type="dxa"/>
+          </w:tcPr>
+          <w:p>
+            <w:pPr>
+              <w:pStyle w:val="PSI-Normal"/>
+            </w:pPr>
+            <w:r>
+              <w:t>Francisco Estrada</w:t>
+            </w:r>
+          </w:p>
+        </w:tc>
+      </w:tr>
+      <w:tr>
+        <w:tc>
+          <w:tcPr>
+            <w:tcW w:w="2161" w:type="dxa"/>
+          </w:tcPr>
+          <w:p>
+            <w:pPr>
+              <w:pStyle w:val="PSI-Normal"/>
+            </w:pPr>
+            <w:r>
+              <w:t>28/11/18</w:t>
+            </w:r>
+          </w:p>
+        </w:tc>
+        <w:tc>
+          <w:tcPr>
+            <w:tcW w:w="2161" w:type="dxa"/>
+          </w:tcPr>
+          <w:p>
+            <w:pPr>
+              <w:pStyle w:val="PSI-Normal"/>
+            </w:pPr>
+            <w:r>
+              <w:t>Construcción / Iteración 4</w:t>
+            </w:r>
+          </w:p>
+        </w:tc>
+        <w:tc>
+          <w:tcPr>
+            <w:tcW w:w="2161" w:type="dxa"/>
+          </w:tcPr>
+          <w:p>
+            <w:pPr>
+              <w:pStyle w:val="PSI-Normal"/>
+            </w:pPr>
+            <w:r>
+              <w:t xml:space="preserve">Se da por cerrado el riesgo, el equipo VASPA </w:t>
             </w:r>
             <w:bookmarkStart w:id="6" w:name="_GoBack"/>
             <w:bookmarkEnd w:id="6"/>
+            <w:proofErr w:type="spellStart"/>
+            <w:r>
+              <w:t>Team</w:t>
+            </w:r>
+            <w:proofErr w:type="spellEnd"/>
+            <w:r>
+              <w:t xml:space="preserve"> cumplió con lo solicitado por el equipo de catedra para regularizar la materia.</w:t>
+            </w:r>
           </w:p>
         </w:tc>
         <w:tc>
@@ -3347,7 +3411,7 @@
 </file>
 
 <file path=word/endnotes.xml><?xml version="1.0" encoding="utf-8"?>
-<w:endnotes xmlns:wpc="http://schemas.microsoft.com/office/word/2010/wordprocessingCanvas" xmlns:cx="http://schemas.microsoft.com/office/drawing/2014/chartex" xmlns:mc="http://schemas.openxmlformats.org/markup-compatibility/2006" xmlns:o="urn:schemas-microsoft-com:office:office" xmlns:r="http://schemas.openxmlformats.org/officeDocument/2006/relationships" xmlns:m="http://schemas.openxmlformats.org/officeDocument/2006/math" xmlns:v="urn:schemas-microsoft-com:vml" xmlns:wp14="http://schemas.microsoft.com/office/word/2010/wordprocessingDrawing" xmlns:wp="http://schemas.openxmlformats.org/drawingml/2006/wordprocessingDrawing" xmlns:w10="urn:schemas-microsoft-com:office:word" xmlns:w="http://schemas.openxmlformats.org/wordprocessingml/2006/main" xmlns:w14="http://schemas.microsoft.com/office/word/2010/wordml" xmlns:w15="http://schemas.microsoft.com/office/word/2012/wordml" xmlns:w16se="http://schemas.microsoft.com/office/word/2015/wordml/symex" xmlns:wpg="http://schemas.microsoft.com/office/word/2010/wordprocessingGroup" xmlns:wpi="http://schemas.microsoft.com/office/word/2010/wordprocessingInk" xmlns:wne="http://schemas.microsoft.com/office/word/2006/wordml" xmlns:wps="http://schemas.microsoft.com/office/word/2010/wordprocessingShape" mc:Ignorable="w14 w15 w16se wp14">
+<w:endnotes xmlns:wpc="http://schemas.microsoft.com/office/word/2010/wordprocessingCanvas" xmlns:cx="http://schemas.microsoft.com/office/drawing/2014/chartex" xmlns:cx1="http://schemas.microsoft.com/office/drawing/2015/9/8/chartex" xmlns:mc="http://schemas.openxmlformats.org/markup-compatibility/2006" xmlns:o="urn:schemas-microsoft-com:office:office" xmlns:r="http://schemas.openxmlformats.org/officeDocument/2006/relationships" xmlns:m="http://schemas.openxmlformats.org/officeDocument/2006/math" xmlns:v="urn:schemas-microsoft-com:vml" xmlns:wp14="http://schemas.microsoft.com/office/word/2010/wordprocessingDrawing" xmlns:wp="http://schemas.openxmlformats.org/drawingml/2006/wordprocessingDrawing" xmlns:w10="urn:schemas-microsoft-com:office:word" xmlns:w="http://schemas.openxmlformats.org/wordprocessingml/2006/main" xmlns:w14="http://schemas.microsoft.com/office/word/2010/wordml" xmlns:w15="http://schemas.microsoft.com/office/word/2012/wordml" xmlns:w16se="http://schemas.microsoft.com/office/word/2015/wordml/symex" xmlns:wpg="http://schemas.microsoft.com/office/word/2010/wordprocessingGroup" xmlns:wpi="http://schemas.microsoft.com/office/word/2010/wordprocessingInk" xmlns:wne="http://schemas.microsoft.com/office/word/2006/wordml" xmlns:wps="http://schemas.microsoft.com/office/word/2010/wordprocessingShape" mc:Ignorable="w14 w15 w16se wp14">
   <w:endnote w:type="separator" w:id="-1">
     <w:p>
       <w:pPr>
@@ -3374,7 +3438,7 @@
 </file>
 
 <file path=word/footer1.xml><?xml version="1.0" encoding="utf-8"?>
-<w:ftr xmlns:wpc="http://schemas.microsoft.com/office/word/2010/wordprocessingCanvas" xmlns:cx="http://schemas.microsoft.com/office/drawing/2014/chartex" xmlns:mc="http://schemas.openxmlformats.org/markup-compatibility/2006" xmlns:o="urn:schemas-microsoft-com:office:office" xmlns:r="http://schemas.openxmlformats.org/officeDocument/2006/relationships" xmlns:m="http://schemas.openxmlformats.org/officeDocument/2006/math" xmlns:v="urn:schemas-microsoft-com:vml" xmlns:wp14="http://schemas.microsoft.com/office/word/2010/wordprocessingDrawing" xmlns:wp="http://schemas.openxmlformats.org/drawingml/2006/wordprocessingDrawing" xmlns:w10="urn:schemas-microsoft-com:office:word" xmlns:w="http://schemas.openxmlformats.org/wordprocessingml/2006/main" xmlns:w14="http://schemas.microsoft.com/office/word/2010/wordml" xmlns:w15="http://schemas.microsoft.com/office/word/2012/wordml" xmlns:w16se="http://schemas.microsoft.com/office/word/2015/wordml/symex" xmlns:wpg="http://schemas.microsoft.com/office/word/2010/wordprocessingGroup" xmlns:wpi="http://schemas.microsoft.com/office/word/2010/wordprocessingInk" xmlns:wne="http://schemas.microsoft.com/office/word/2006/wordml" xmlns:wps="http://schemas.microsoft.com/office/word/2010/wordprocessingShape" mc:Ignorable="w14 w15 w16se wp14">
+<w:ftr xmlns:wpc="http://schemas.microsoft.com/office/word/2010/wordprocessingCanvas" xmlns:cx="http://schemas.microsoft.com/office/drawing/2014/chartex" xmlns:cx1="http://schemas.microsoft.com/office/drawing/2015/9/8/chartex" xmlns:mc="http://schemas.openxmlformats.org/markup-compatibility/2006" xmlns:o="urn:schemas-microsoft-com:office:office" xmlns:r="http://schemas.openxmlformats.org/officeDocument/2006/relationships" xmlns:m="http://schemas.openxmlformats.org/officeDocument/2006/math" xmlns:v="urn:schemas-microsoft-com:vml" xmlns:wp14="http://schemas.microsoft.com/office/word/2010/wordprocessingDrawing" xmlns:wp="http://schemas.openxmlformats.org/drawingml/2006/wordprocessingDrawing" xmlns:w10="urn:schemas-microsoft-com:office:word" xmlns:w="http://schemas.openxmlformats.org/wordprocessingml/2006/main" xmlns:w14="http://schemas.microsoft.com/office/word/2010/wordml" xmlns:w15="http://schemas.microsoft.com/office/word/2012/wordml" xmlns:w16se="http://schemas.microsoft.com/office/word/2015/wordml/symex" xmlns:wpg="http://schemas.microsoft.com/office/word/2010/wordprocessingGroup" xmlns:wpi="http://schemas.microsoft.com/office/word/2010/wordprocessingInk" xmlns:wne="http://schemas.microsoft.com/office/word/2006/wordml" xmlns:wps="http://schemas.microsoft.com/office/word/2010/wordprocessingShape" mc:Ignorable="w14 w15 w16se wp14">
   <w:p>
     <w:pPr>
       <w:pStyle w:val="Piedepgina"/>
@@ -3384,7 +3448,7 @@
 </file>
 
 <file path=word/footer2.xml><?xml version="1.0" encoding="utf-8"?>
-<w:ftr xmlns:wpc="http://schemas.microsoft.com/office/word/2010/wordprocessingCanvas" xmlns:cx="http://schemas.microsoft.com/office/drawing/2014/chartex" xmlns:mc="http://schemas.openxmlformats.org/markup-compatibility/2006" xmlns:o="urn:schemas-microsoft-com:office:office" xmlns:r="http://schemas.openxmlformats.org/officeDocument/2006/relationships" xmlns:m="http://schemas.openxmlformats.org/officeDocument/2006/math" xmlns:v="urn:schemas-microsoft-com:vml" xmlns:wp14="http://schemas.microsoft.com/office/word/2010/wordprocessingDrawing" xmlns:wp="http://schemas.openxmlformats.org/drawingml/2006/wordprocessingDrawing" xmlns:w10="urn:schemas-microsoft-com:office:word" xmlns:w="http://schemas.openxmlformats.org/wordprocessingml/2006/main" xmlns:w14="http://schemas.microsoft.com/office/word/2010/wordml" xmlns:w15="http://schemas.microsoft.com/office/word/2012/wordml" xmlns:w16se="http://schemas.microsoft.com/office/word/2015/wordml/symex" xmlns:wpg="http://schemas.microsoft.com/office/word/2010/wordprocessingGroup" xmlns:wpi="http://schemas.microsoft.com/office/word/2010/wordprocessingInk" xmlns:wne="http://schemas.microsoft.com/office/word/2006/wordml" xmlns:wps="http://schemas.microsoft.com/office/word/2010/wordprocessingShape" mc:Ignorable="w14 w15 w16se wp14">
+<w:ftr xmlns:wpc="http://schemas.microsoft.com/office/word/2010/wordprocessingCanvas" xmlns:cx="http://schemas.microsoft.com/office/drawing/2014/chartex" xmlns:cx1="http://schemas.microsoft.com/office/drawing/2015/9/8/chartex" xmlns:mc="http://schemas.openxmlformats.org/markup-compatibility/2006" xmlns:o="urn:schemas-microsoft-com:office:office" xmlns:r="http://schemas.openxmlformats.org/officeDocument/2006/relationships" xmlns:m="http://schemas.openxmlformats.org/officeDocument/2006/math" xmlns:v="urn:schemas-microsoft-com:vml" xmlns:wp14="http://schemas.microsoft.com/office/word/2010/wordprocessingDrawing" xmlns:wp="http://schemas.openxmlformats.org/drawingml/2006/wordprocessingDrawing" xmlns:w10="urn:schemas-microsoft-com:office:word" xmlns:w="http://schemas.openxmlformats.org/wordprocessingml/2006/main" xmlns:w14="http://schemas.microsoft.com/office/word/2010/wordml" xmlns:w15="http://schemas.microsoft.com/office/word/2012/wordml" xmlns:w16se="http://schemas.microsoft.com/office/word/2015/wordml/symex" xmlns:wpg="http://schemas.microsoft.com/office/word/2010/wordprocessingGroup" xmlns:wpi="http://schemas.microsoft.com/office/word/2010/wordprocessingInk" xmlns:wne="http://schemas.microsoft.com/office/word/2006/wordml" xmlns:wps="http://schemas.microsoft.com/office/word/2010/wordprocessingShape" mc:Ignorable="w14 w15 w16se wp14">
   <w:p>
     <w:pPr>
       <w:tabs>
@@ -3689,7 +3753,7 @@
             <w:rFonts w:asciiTheme="majorHAnsi" w:hAnsiTheme="majorHAnsi" w:cstheme="majorHAnsi"/>
             <w:noProof/>
           </w:rPr>
-          <w:t>6</w:t>
+          <w:t>5</w:t>
         </w:r>
         <w:r>
           <w:rPr>
@@ -3845,7 +3909,7 @@
 </file>
 
 <file path=word/footer3.xml><?xml version="1.0" encoding="utf-8"?>
-<w:ftr xmlns:wpc="http://schemas.microsoft.com/office/word/2010/wordprocessingCanvas" xmlns:cx="http://schemas.microsoft.com/office/drawing/2014/chartex" xmlns:mc="http://schemas.openxmlformats.org/markup-compatibility/2006" xmlns:o="urn:schemas-microsoft-com:office:office" xmlns:r="http://schemas.openxmlformats.org/officeDocument/2006/relationships" xmlns:m="http://schemas.openxmlformats.org/officeDocument/2006/math" xmlns:v="urn:schemas-microsoft-com:vml" xmlns:wp14="http://schemas.microsoft.com/office/word/2010/wordprocessingDrawing" xmlns:wp="http://schemas.openxmlformats.org/drawingml/2006/wordprocessingDrawing" xmlns:w10="urn:schemas-microsoft-com:office:word" xmlns:w="http://schemas.openxmlformats.org/wordprocessingml/2006/main" xmlns:w14="http://schemas.microsoft.com/office/word/2010/wordml" xmlns:w15="http://schemas.microsoft.com/office/word/2012/wordml" xmlns:w16se="http://schemas.microsoft.com/office/word/2015/wordml/symex" xmlns:wpg="http://schemas.microsoft.com/office/word/2010/wordprocessingGroup" xmlns:wpi="http://schemas.microsoft.com/office/word/2010/wordprocessingInk" xmlns:wne="http://schemas.microsoft.com/office/word/2006/wordml" xmlns:wps="http://schemas.microsoft.com/office/word/2010/wordprocessingShape" mc:Ignorable="w14 w15 w16se wp14">
+<w:ftr xmlns:wpc="http://schemas.microsoft.com/office/word/2010/wordprocessingCanvas" xmlns:cx="http://schemas.microsoft.com/office/drawing/2014/chartex" xmlns:cx1="http://schemas.microsoft.com/office/drawing/2015/9/8/chartex" xmlns:mc="http://schemas.openxmlformats.org/markup-compatibility/2006" xmlns:o="urn:schemas-microsoft-com:office:office" xmlns:r="http://schemas.openxmlformats.org/officeDocument/2006/relationships" xmlns:m="http://schemas.openxmlformats.org/officeDocument/2006/math" xmlns:v="urn:schemas-microsoft-com:vml" xmlns:wp14="http://schemas.microsoft.com/office/word/2010/wordprocessingDrawing" xmlns:wp="http://schemas.openxmlformats.org/drawingml/2006/wordprocessingDrawing" xmlns:w10="urn:schemas-microsoft-com:office:word" xmlns:w="http://schemas.openxmlformats.org/wordprocessingml/2006/main" xmlns:w14="http://schemas.microsoft.com/office/word/2010/wordml" xmlns:w15="http://schemas.microsoft.com/office/word/2012/wordml" xmlns:w16se="http://schemas.microsoft.com/office/word/2015/wordml/symex" xmlns:wpg="http://schemas.microsoft.com/office/word/2010/wordprocessingGroup" xmlns:wpi="http://schemas.microsoft.com/office/word/2010/wordprocessingInk" xmlns:wne="http://schemas.microsoft.com/office/word/2006/wordml" xmlns:wps="http://schemas.microsoft.com/office/word/2010/wordprocessingShape" mc:Ignorable="w14 w15 w16se wp14">
   <w:p>
     <w:pPr>
       <w:pStyle w:val="Piedepgina"/>
@@ -3855,7 +3919,7 @@
 </file>
 
 <file path=word/footnotes.xml><?xml version="1.0" encoding="utf-8"?>
-<w:footnotes xmlns:wpc="http://schemas.microsoft.com/office/word/2010/wordprocessingCanvas" xmlns:cx="http://schemas.microsoft.com/office/drawing/2014/chartex" xmlns:mc="http://schemas.openxmlformats.org/markup-compatibility/2006" xmlns:o="urn:schemas-microsoft-com:office:office" xmlns:r="http://schemas.openxmlformats.org/officeDocument/2006/relationships" xmlns:m="http://schemas.openxmlformats.org/officeDocument/2006/math" xmlns:v="urn:schemas-microsoft-com:vml" xmlns:wp14="http://schemas.microsoft.com/office/word/2010/wordprocessingDrawing" xmlns:wp="http://schemas.openxmlformats.org/drawingml/2006/wordprocessingDrawing" xmlns:w10="urn:schemas-microsoft-com:office:word" xmlns:w="http://schemas.openxmlformats.org/wordprocessingml/2006/main" xmlns:w14="http://schemas.microsoft.com/office/word/2010/wordml" xmlns:w15="http://schemas.microsoft.com/office/word/2012/wordml" xmlns:w16se="http://schemas.microsoft.com/office/word/2015/wordml/symex" xmlns:wpg="http://schemas.microsoft.com/office/word/2010/wordprocessingGroup" xmlns:wpi="http://schemas.microsoft.com/office/word/2010/wordprocessingInk" xmlns:wne="http://schemas.microsoft.com/office/word/2006/wordml" xmlns:wps="http://schemas.microsoft.com/office/word/2010/wordprocessingShape" mc:Ignorable="w14 w15 w16se wp14">
+<w:footnotes xmlns:wpc="http://schemas.microsoft.com/office/word/2010/wordprocessingCanvas" xmlns:cx="http://schemas.microsoft.com/office/drawing/2014/chartex" xmlns:cx1="http://schemas.microsoft.com/office/drawing/2015/9/8/chartex" xmlns:mc="http://schemas.openxmlformats.org/markup-compatibility/2006" xmlns:o="urn:schemas-microsoft-com:office:office" xmlns:r="http://schemas.openxmlformats.org/officeDocument/2006/relationships" xmlns:m="http://schemas.openxmlformats.org/officeDocument/2006/math" xmlns:v="urn:schemas-microsoft-com:vml" xmlns:wp14="http://schemas.microsoft.com/office/word/2010/wordprocessingDrawing" xmlns:wp="http://schemas.openxmlformats.org/drawingml/2006/wordprocessingDrawing" xmlns:w10="urn:schemas-microsoft-com:office:word" xmlns:w="http://schemas.openxmlformats.org/wordprocessingml/2006/main" xmlns:w14="http://schemas.microsoft.com/office/word/2010/wordml" xmlns:w15="http://schemas.microsoft.com/office/word/2012/wordml" xmlns:w16se="http://schemas.microsoft.com/office/word/2015/wordml/symex" xmlns:wpg="http://schemas.microsoft.com/office/word/2010/wordprocessingGroup" xmlns:wpi="http://schemas.microsoft.com/office/word/2010/wordprocessingInk" xmlns:wne="http://schemas.microsoft.com/office/word/2006/wordml" xmlns:wps="http://schemas.microsoft.com/office/word/2010/wordprocessingShape" mc:Ignorable="w14 w15 w16se wp14">
   <w:footnote w:type="separator" w:id="-1">
     <w:p>
       <w:pPr>
@@ -3882,7 +3946,7 @@
 </file>
 
 <file path=word/header1.xml><?xml version="1.0" encoding="utf-8"?>
-<w:hdr xmlns:wpc="http://schemas.microsoft.com/office/word/2010/wordprocessingCanvas" xmlns:cx="http://schemas.microsoft.com/office/drawing/2014/chartex" xmlns:mc="http://schemas.openxmlformats.org/markup-compatibility/2006" xmlns:o="urn:schemas-microsoft-com:office:office" xmlns:r="http://schemas.openxmlformats.org/officeDocument/2006/relationships" xmlns:m="http://schemas.openxmlformats.org/officeDocument/2006/math" xmlns:v="urn:schemas-microsoft-com:vml" xmlns:wp14="http://schemas.microsoft.com/office/word/2010/wordprocessingDrawing" xmlns:wp="http://schemas.openxmlformats.org/drawingml/2006/wordprocessingDrawing" xmlns:w10="urn:schemas-microsoft-com:office:word" xmlns:w="http://schemas.openxmlformats.org/wordprocessingml/2006/main" xmlns:w14="http://schemas.microsoft.com/office/word/2010/wordml" xmlns:w15="http://schemas.microsoft.com/office/word/2012/wordml" xmlns:w16se="http://schemas.microsoft.com/office/word/2015/wordml/symex" xmlns:wpg="http://schemas.microsoft.com/office/word/2010/wordprocessingGroup" xmlns:wpi="http://schemas.microsoft.com/office/word/2010/wordprocessingInk" xmlns:wne="http://schemas.microsoft.com/office/word/2006/wordml" xmlns:wps="http://schemas.microsoft.com/office/word/2010/wordprocessingShape" mc:Ignorable="w14 w15 w16se wp14">
+<w:hdr xmlns:wpc="http://schemas.microsoft.com/office/word/2010/wordprocessingCanvas" xmlns:cx="http://schemas.microsoft.com/office/drawing/2014/chartex" xmlns:cx1="http://schemas.microsoft.com/office/drawing/2015/9/8/chartex" xmlns:mc="http://schemas.openxmlformats.org/markup-compatibility/2006" xmlns:o="urn:schemas-microsoft-com:office:office" xmlns:r="http://schemas.openxmlformats.org/officeDocument/2006/relationships" xmlns:m="http://schemas.openxmlformats.org/officeDocument/2006/math" xmlns:v="urn:schemas-microsoft-com:vml" xmlns:wp14="http://schemas.microsoft.com/office/word/2010/wordprocessingDrawing" xmlns:wp="http://schemas.openxmlformats.org/drawingml/2006/wordprocessingDrawing" xmlns:w10="urn:schemas-microsoft-com:office:word" xmlns:w="http://schemas.openxmlformats.org/wordprocessingml/2006/main" xmlns:w14="http://schemas.microsoft.com/office/word/2010/wordml" xmlns:w15="http://schemas.microsoft.com/office/word/2012/wordml" xmlns:w16se="http://schemas.microsoft.com/office/word/2015/wordml/symex" xmlns:wpg="http://schemas.microsoft.com/office/word/2010/wordprocessingGroup" xmlns:wpi="http://schemas.microsoft.com/office/word/2010/wordprocessingInk" xmlns:wne="http://schemas.microsoft.com/office/word/2006/wordml" xmlns:wps="http://schemas.microsoft.com/office/word/2010/wordprocessingShape" mc:Ignorable="w14 w15 w16se wp14">
   <w:p>
     <w:pPr>
       <w:pStyle w:val="Encabezado"/>
@@ -3892,7 +3956,7 @@
 </file>
 
 <file path=word/header2.xml><?xml version="1.0" encoding="utf-8"?>
-<w:hdr xmlns:wpc="http://schemas.microsoft.com/office/word/2010/wordprocessingCanvas" xmlns:cx="http://schemas.microsoft.com/office/drawing/2014/chartex" xmlns:mc="http://schemas.openxmlformats.org/markup-compatibility/2006" xmlns:o="urn:schemas-microsoft-com:office:office" xmlns:r="http://schemas.openxmlformats.org/officeDocument/2006/relationships" xmlns:m="http://schemas.openxmlformats.org/officeDocument/2006/math" xmlns:v="urn:schemas-microsoft-com:vml" xmlns:wp14="http://schemas.microsoft.com/office/word/2010/wordprocessingDrawing" xmlns:wp="http://schemas.openxmlformats.org/drawingml/2006/wordprocessingDrawing" xmlns:w10="urn:schemas-microsoft-com:office:word" xmlns:w="http://schemas.openxmlformats.org/wordprocessingml/2006/main" xmlns:w14="http://schemas.microsoft.com/office/word/2010/wordml" xmlns:w15="http://schemas.microsoft.com/office/word/2012/wordml" xmlns:w16se="http://schemas.microsoft.com/office/word/2015/wordml/symex" xmlns:wpg="http://schemas.microsoft.com/office/word/2010/wordprocessingGroup" xmlns:wpi="http://schemas.microsoft.com/office/word/2010/wordprocessingInk" xmlns:wne="http://schemas.microsoft.com/office/word/2006/wordml" xmlns:wps="http://schemas.microsoft.com/office/word/2010/wordprocessingShape" mc:Ignorable="w14 w15 w16se wp14">
+<w:hdr xmlns:wpc="http://schemas.microsoft.com/office/word/2010/wordprocessingCanvas" xmlns:cx="http://schemas.microsoft.com/office/drawing/2014/chartex" xmlns:cx1="http://schemas.microsoft.com/office/drawing/2015/9/8/chartex" xmlns:mc="http://schemas.openxmlformats.org/markup-compatibility/2006" xmlns:o="urn:schemas-microsoft-com:office:office" xmlns:r="http://schemas.openxmlformats.org/officeDocument/2006/relationships" xmlns:m="http://schemas.openxmlformats.org/officeDocument/2006/math" xmlns:v="urn:schemas-microsoft-com:vml" xmlns:wp14="http://schemas.microsoft.com/office/word/2010/wordprocessingDrawing" xmlns:wp="http://schemas.openxmlformats.org/drawingml/2006/wordprocessingDrawing" xmlns:w10="urn:schemas-microsoft-com:office:word" xmlns:w="http://schemas.openxmlformats.org/wordprocessingml/2006/main" xmlns:w14="http://schemas.microsoft.com/office/word/2010/wordml" xmlns:w15="http://schemas.microsoft.com/office/word/2012/wordml" xmlns:w16se="http://schemas.microsoft.com/office/word/2015/wordml/symex" xmlns:wpg="http://schemas.microsoft.com/office/word/2010/wordprocessingGroup" xmlns:wpi="http://schemas.microsoft.com/office/word/2010/wordprocessingInk" xmlns:wne="http://schemas.microsoft.com/office/word/2006/wordml" xmlns:wps="http://schemas.microsoft.com/office/word/2010/wordprocessingShape" mc:Ignorable="w14 w15 w16se wp14">
   <w:sdt>
     <w:sdtPr>
       <w:rPr>
@@ -4383,7 +4447,7 @@
 </file>
 
 <file path=word/header3.xml><?xml version="1.0" encoding="utf-8"?>
-<w:hdr xmlns:wpc="http://schemas.microsoft.com/office/word/2010/wordprocessingCanvas" xmlns:cx="http://schemas.microsoft.com/office/drawing/2014/chartex" xmlns:mc="http://schemas.openxmlformats.org/markup-compatibility/2006" xmlns:o="urn:schemas-microsoft-com:office:office" xmlns:r="http://schemas.openxmlformats.org/officeDocument/2006/relationships" xmlns:m="http://schemas.openxmlformats.org/officeDocument/2006/math" xmlns:v="urn:schemas-microsoft-com:vml" xmlns:wp14="http://schemas.microsoft.com/office/word/2010/wordprocessingDrawing" xmlns:wp="http://schemas.openxmlformats.org/drawingml/2006/wordprocessingDrawing" xmlns:w10="urn:schemas-microsoft-com:office:word" xmlns:w="http://schemas.openxmlformats.org/wordprocessingml/2006/main" xmlns:w14="http://schemas.microsoft.com/office/word/2010/wordml" xmlns:w15="http://schemas.microsoft.com/office/word/2012/wordml" xmlns:w16se="http://schemas.microsoft.com/office/word/2015/wordml/symex" xmlns:wpg="http://schemas.microsoft.com/office/word/2010/wordprocessingGroup" xmlns:wpi="http://schemas.microsoft.com/office/word/2010/wordprocessingInk" xmlns:wne="http://schemas.microsoft.com/office/word/2006/wordml" xmlns:wps="http://schemas.microsoft.com/office/word/2010/wordprocessingShape" mc:Ignorable="w14 w15 w16se wp14">
+<w:hdr xmlns:wpc="http://schemas.microsoft.com/office/word/2010/wordprocessingCanvas" xmlns:cx="http://schemas.microsoft.com/office/drawing/2014/chartex" xmlns:cx1="http://schemas.microsoft.com/office/drawing/2015/9/8/chartex" xmlns:mc="http://schemas.openxmlformats.org/markup-compatibility/2006" xmlns:o="urn:schemas-microsoft-com:office:office" xmlns:r="http://schemas.openxmlformats.org/officeDocument/2006/relationships" xmlns:m="http://schemas.openxmlformats.org/officeDocument/2006/math" xmlns:v="urn:schemas-microsoft-com:vml" xmlns:wp14="http://schemas.microsoft.com/office/word/2010/wordprocessingDrawing" xmlns:wp="http://schemas.openxmlformats.org/drawingml/2006/wordprocessingDrawing" xmlns:w10="urn:schemas-microsoft-com:office:word" xmlns:w="http://schemas.openxmlformats.org/wordprocessingml/2006/main" xmlns:w14="http://schemas.microsoft.com/office/word/2010/wordml" xmlns:w15="http://schemas.microsoft.com/office/word/2012/wordml" xmlns:w16se="http://schemas.microsoft.com/office/word/2015/wordml/symex" xmlns:wpg="http://schemas.microsoft.com/office/word/2010/wordprocessingGroup" xmlns:wpi="http://schemas.microsoft.com/office/word/2010/wordprocessingInk" xmlns:wne="http://schemas.microsoft.com/office/word/2006/wordml" xmlns:wps="http://schemas.microsoft.com/office/word/2010/wordprocessingShape" mc:Ignorable="w14 w15 w16se wp14">
   <w:p>
     <w:pPr>
       <w:pStyle w:val="Encabezado"/>
@@ -4393,7 +4457,7 @@
 </file>
 
 <file path=word/numbering.xml><?xml version="1.0" encoding="utf-8"?>
-<w:numbering xmlns:wpc="http://schemas.microsoft.com/office/word/2010/wordprocessingCanvas" xmlns:cx="http://schemas.microsoft.com/office/drawing/2014/chartex" xmlns:mc="http://schemas.openxmlformats.org/markup-compatibility/2006" xmlns:o="urn:schemas-microsoft-com:office:office" xmlns:r="http://schemas.openxmlformats.org/officeDocument/2006/relationships" xmlns:m="http://schemas.openxmlformats.org/officeDocument/2006/math" xmlns:v="urn:schemas-microsoft-com:vml" xmlns:wp14="http://schemas.microsoft.com/office/word/2010/wordprocessingDrawing" xmlns:wp="http://schemas.openxmlformats.org/drawingml/2006/wordprocessingDrawing" xmlns:w10="urn:schemas-microsoft-com:office:word" xmlns:w="http://schemas.openxmlformats.org/wordprocessingml/2006/main" xmlns:w14="http://schemas.microsoft.com/office/word/2010/wordml" xmlns:w15="http://schemas.microsoft.com/office/word/2012/wordml" xmlns:w16se="http://schemas.microsoft.com/office/word/2015/wordml/symex" xmlns:wpg="http://schemas.microsoft.com/office/word/2010/wordprocessingGroup" xmlns:wpi="http://schemas.microsoft.com/office/word/2010/wordprocessingInk" xmlns:wne="http://schemas.microsoft.com/office/word/2006/wordml" xmlns:wps="http://schemas.microsoft.com/office/word/2010/wordprocessingShape" mc:Ignorable="w14 w15 w16se wp14">
+<w:numbering xmlns:wpc="http://schemas.microsoft.com/office/word/2010/wordprocessingCanvas" xmlns:cx="http://schemas.microsoft.com/office/drawing/2014/chartex" xmlns:cx1="http://schemas.microsoft.com/office/drawing/2015/9/8/chartex" xmlns:mc="http://schemas.openxmlformats.org/markup-compatibility/2006" xmlns:o="urn:schemas-microsoft-com:office:office" xmlns:r="http://schemas.openxmlformats.org/officeDocument/2006/relationships" xmlns:m="http://schemas.openxmlformats.org/officeDocument/2006/math" xmlns:v="urn:schemas-microsoft-com:vml" xmlns:wp14="http://schemas.microsoft.com/office/word/2010/wordprocessingDrawing" xmlns:wp="http://schemas.openxmlformats.org/drawingml/2006/wordprocessingDrawing" xmlns:w10="urn:schemas-microsoft-com:office:word" xmlns:w="http://schemas.openxmlformats.org/wordprocessingml/2006/main" xmlns:w14="http://schemas.microsoft.com/office/word/2010/wordml" xmlns:w15="http://schemas.microsoft.com/office/word/2012/wordml" xmlns:w16se="http://schemas.microsoft.com/office/word/2015/wordml/symex" xmlns:wpg="http://schemas.microsoft.com/office/word/2010/wordprocessingGroup" xmlns:wpi="http://schemas.microsoft.com/office/word/2010/wordprocessingInk" xmlns:wne="http://schemas.microsoft.com/office/word/2006/wordml" xmlns:wps="http://schemas.microsoft.com/office/word/2010/wordprocessingShape" mc:Ignorable="w14 w15 w16se wp14">
   <w:abstractNum w:abstractNumId="0" w15:restartNumberingAfterBreak="0">
     <w:nsid w:val="00000003"/>
     <w:multiLevelType w:val="multilevel"/>
@@ -7196,7 +7260,7 @@
 </file>
 
 <file path=customXml/itemProps2.xml><?xml version="1.0" encoding="utf-8"?>
-<ds:datastoreItem xmlns:ds="http://schemas.openxmlformats.org/officeDocument/2006/customXml" ds:itemID="{C24150CF-C90E-488C-A287-14C7D1F6604D}">
+<ds:datastoreItem xmlns:ds="http://schemas.openxmlformats.org/officeDocument/2006/customXml" ds:itemID="{E27529BB-83DE-46B7-8873-AA84B86DDD3B}">
   <ds:schemaRefs>
     <ds:schemaRef ds:uri="http://schemas.openxmlformats.org/officeDocument/2006/bibliography"/>
   </ds:schemaRefs>

</xml_diff>